<commit_message>
styleguide + link to webpage
</commit_message>
<xml_diff>
--- a/Projekt/Styleguide/Styleguide Projekt m293.docx
+++ b/Projekt/Styleguide/Styleguide Projekt m293.docx
@@ -154,30 +154,8 @@
       </w:r>
     </w:p>
     <w:p>
-      <w:pPr>
-        <w:rPr>
-          <w:color w:val="FF0000"/>
-        </w:rPr>
-      </w:pPr>
       <w:r>
-        <w:rPr>
-          <w:color w:val="FF0000"/>
-        </w:rPr>
-        <w:t>Nochmals überarbeiten</w:t>
-      </w:r>
-    </w:p>
-    <w:p/>
-    <w:p>
-      <w:r>
-        <w:t>Line-</w:t>
-      </w:r>
-      <w:proofErr w:type="spellStart"/>
-      <w:r>
-        <w:t>height</w:t>
-      </w:r>
-      <w:proofErr w:type="spellEnd"/>
-      <w:r>
-        <w:t>: 1.5em</w:t>
+        <w:t>Line-height: 1.5em</w:t>
       </w:r>
     </w:p>
     <w:p>
@@ -226,76 +204,8 @@
     </w:p>
     <w:p>
       <w:r>
-        <w:t xml:space="preserve">Standard: 1.2 </w:t>
+        <w:t>Standard: 1.2 rem</w:t>
       </w:r>
-      <w:proofErr w:type="spellStart"/>
-      <w:r>
-        <w:t>rem</w:t>
-      </w:r>
-      <w:proofErr w:type="spellEnd"/>
-    </w:p>
-    <w:p/>
-    <w:p>
-      <w:pPr>
-        <w:pStyle w:val="berschrift2"/>
-      </w:pPr>
-      <w:r>
-        <w:t>Abstände</w:t>
-      </w:r>
-    </w:p>
-    <w:p>
-      <w:pPr>
-        <w:rPr>
-          <w:color w:val="FF0000"/>
-        </w:rPr>
-      </w:pPr>
-      <w:r>
-        <w:rPr>
-          <w:color w:val="FF0000"/>
-        </w:rPr>
-        <w:t>Noch hineinschreiben</w:t>
-      </w:r>
-    </w:p>
-    <w:p>
-      <w:pPr>
-        <w:rPr>
-          <w:color w:val="FF0000"/>
-        </w:rPr>
-      </w:pPr>
-    </w:p>
-    <w:p>
-      <w:pPr>
-        <w:rPr>
-          <w:color w:val="FF0000"/>
-        </w:rPr>
-      </w:pPr>
-    </w:p>
-    <w:p>
-      <w:pPr>
-        <w:rPr>
-          <w:color w:val="FF0000"/>
-        </w:rPr>
-      </w:pPr>
-    </w:p>
-    <w:p>
-      <w:pPr>
-        <w:rPr>
-          <w:color w:val="FF0000"/>
-        </w:rPr>
-      </w:pPr>
-      <w:r>
-        <w:rPr>
-          <w:color w:val="FF0000"/>
-        </w:rPr>
-        <w:t>Noch in MD übertragen</w:t>
-      </w:r>
-    </w:p>
-    <w:p>
-      <w:pPr>
-        <w:rPr>
-          <w:color w:val="FF0000"/>
-        </w:rPr>
-      </w:pPr>
     </w:p>
     <w:p>
       <w:pPr>
@@ -432,13 +342,8 @@
           </w:tcPr>
           <w:p>
             <w:r>
-              <w:t xml:space="preserve">Extra </w:t>
-            </w:r>
-            <w:proofErr w:type="gramStart"/>
-            <w:r>
-              <w:t>Large</w:t>
-            </w:r>
-            <w:proofErr w:type="gramEnd"/>
+              <w:t>Extra Large</w:t>
+            </w:r>
           </w:p>
         </w:tc>
         <w:tc>
@@ -473,15 +378,7 @@
           </w:tcPr>
           <w:p>
             <w:r>
-              <w:t>@media (min-</w:t>
-            </w:r>
-            <w:proofErr w:type="spellStart"/>
-            <w:r>
-              <w:t>width</w:t>
-            </w:r>
-            <w:proofErr w:type="spellEnd"/>
-            <w:r>
-              <w:t>: 1500px)</w:t>
+              <w:t>@media (min-width: 1500px)</w:t>
             </w:r>
           </w:p>
         </w:tc>
@@ -518,36 +415,26 @@
             <w:hideMark/>
           </w:tcPr>
           <w:p>
-            <w:proofErr w:type="spellStart"/>
             <w:r>
               <w:t>lg</w:t>
             </w:r>
-            <w:proofErr w:type="spellEnd"/>
-          </w:p>
-        </w:tc>
-        <w:tc>
-          <w:tcPr>
-            <w:tcW w:w="0" w:type="auto"/>
-            <w:tcBorders>
-              <w:top w:val="single" w:sz="2" w:space="0" w:color="auto"/>
-              <w:left w:val="single" w:sz="2" w:space="0" w:color="auto"/>
-              <w:bottom w:val="single" w:sz="2" w:space="0" w:color="auto"/>
-              <w:right w:val="single" w:sz="2" w:space="0" w:color="auto"/>
-            </w:tcBorders>
-            <w:vAlign w:val="center"/>
-            <w:hideMark/>
-          </w:tcPr>
-          <w:p>
-            <w:r>
-              <w:t>@media (</w:t>
-            </w:r>
-            <w:proofErr w:type="spellStart"/>
-            <w:r>
-              <w:t>max-width</w:t>
-            </w:r>
-            <w:proofErr w:type="spellEnd"/>
-            <w:r>
-              <w:t>: 1500px)</w:t>
+          </w:p>
+        </w:tc>
+        <w:tc>
+          <w:tcPr>
+            <w:tcW w:w="0" w:type="auto"/>
+            <w:tcBorders>
+              <w:top w:val="single" w:sz="2" w:space="0" w:color="auto"/>
+              <w:left w:val="single" w:sz="2" w:space="0" w:color="auto"/>
+              <w:bottom w:val="single" w:sz="2" w:space="0" w:color="auto"/>
+              <w:right w:val="single" w:sz="2" w:space="0" w:color="auto"/>
+            </w:tcBorders>
+            <w:vAlign w:val="center"/>
+            <w:hideMark/>
+          </w:tcPr>
+          <w:p>
+            <w:r>
+              <w:t>@media (max-width: 1500px)</w:t>
             </w:r>
           </w:p>
         </w:tc>
@@ -603,15 +490,7 @@
           </w:tcPr>
           <w:p>
             <w:r>
-              <w:t>@media (</w:t>
-            </w:r>
-            <w:proofErr w:type="spellStart"/>
-            <w:r>
-              <w:t>max-width</w:t>
-            </w:r>
-            <w:proofErr w:type="spellEnd"/>
-            <w:r>
-              <w:t>: 1200px)</w:t>
+              <w:t>@media (max-width: 1200px)</w:t>
             </w:r>
           </w:p>
         </w:tc>
@@ -648,36 +527,26 @@
             <w:hideMark/>
           </w:tcPr>
           <w:p>
-            <w:proofErr w:type="spellStart"/>
             <w:r>
               <w:t>sm</w:t>
             </w:r>
-            <w:proofErr w:type="spellEnd"/>
-          </w:p>
-        </w:tc>
-        <w:tc>
-          <w:tcPr>
-            <w:tcW w:w="0" w:type="auto"/>
-            <w:tcBorders>
-              <w:top w:val="single" w:sz="2" w:space="0" w:color="auto"/>
-              <w:left w:val="single" w:sz="2" w:space="0" w:color="auto"/>
-              <w:bottom w:val="single" w:sz="2" w:space="0" w:color="auto"/>
-              <w:right w:val="single" w:sz="2" w:space="0" w:color="auto"/>
-            </w:tcBorders>
-            <w:vAlign w:val="center"/>
-            <w:hideMark/>
-          </w:tcPr>
-          <w:p>
-            <w:r>
-              <w:t>@media (</w:t>
-            </w:r>
-            <w:proofErr w:type="spellStart"/>
-            <w:r>
-              <w:t>max-width</w:t>
-            </w:r>
-            <w:proofErr w:type="spellEnd"/>
-            <w:r>
-              <w:t>: 900px)</w:t>
+          </w:p>
+        </w:tc>
+        <w:tc>
+          <w:tcPr>
+            <w:tcW w:w="0" w:type="auto"/>
+            <w:tcBorders>
+              <w:top w:val="single" w:sz="2" w:space="0" w:color="auto"/>
+              <w:left w:val="single" w:sz="2" w:space="0" w:color="auto"/>
+              <w:bottom w:val="single" w:sz="2" w:space="0" w:color="auto"/>
+              <w:right w:val="single" w:sz="2" w:space="0" w:color="auto"/>
+            </w:tcBorders>
+            <w:vAlign w:val="center"/>
+            <w:hideMark/>
+          </w:tcPr>
+          <w:p>
+            <w:r>
+              <w:t>@media (max-width: 900px)</w:t>
             </w:r>
           </w:p>
         </w:tc>
@@ -714,36 +583,26 @@
             <w:hideMark/>
           </w:tcPr>
           <w:p>
-            <w:proofErr w:type="spellStart"/>
             <w:r>
               <w:t>xs</w:t>
             </w:r>
-            <w:proofErr w:type="spellEnd"/>
-          </w:p>
-        </w:tc>
-        <w:tc>
-          <w:tcPr>
-            <w:tcW w:w="0" w:type="auto"/>
-            <w:tcBorders>
-              <w:top w:val="single" w:sz="2" w:space="0" w:color="auto"/>
-              <w:left w:val="single" w:sz="2" w:space="0" w:color="auto"/>
-              <w:bottom w:val="single" w:sz="2" w:space="0" w:color="auto"/>
-              <w:right w:val="single" w:sz="2" w:space="0" w:color="auto"/>
-            </w:tcBorders>
-            <w:vAlign w:val="center"/>
-            <w:hideMark/>
-          </w:tcPr>
-          <w:p>
-            <w:r>
-              <w:t>@media (</w:t>
-            </w:r>
-            <w:proofErr w:type="spellStart"/>
-            <w:r>
-              <w:t>max-width</w:t>
-            </w:r>
-            <w:proofErr w:type="spellEnd"/>
-            <w:r>
-              <w:t>: 600px)</w:t>
+          </w:p>
+        </w:tc>
+        <w:tc>
+          <w:tcPr>
+            <w:tcW w:w="0" w:type="auto"/>
+            <w:tcBorders>
+              <w:top w:val="single" w:sz="2" w:space="0" w:color="auto"/>
+              <w:left w:val="single" w:sz="2" w:space="0" w:color="auto"/>
+              <w:bottom w:val="single" w:sz="2" w:space="0" w:color="auto"/>
+              <w:right w:val="single" w:sz="2" w:space="0" w:color="auto"/>
+            </w:tcBorders>
+            <w:vAlign w:val="center"/>
+            <w:hideMark/>
+          </w:tcPr>
+          <w:p>
+            <w:r>
+              <w:t>@media (max-width: 600px)</w:t>
             </w:r>
           </w:p>
         </w:tc>
@@ -799,7 +658,6 @@
                 <w:b/>
                 <w:bCs/>
               </w:rPr>
-              <w:lastRenderedPageBreak/>
               <w:t>Breakpoint</w:t>
             </w:r>
           </w:p>
@@ -893,36 +751,26 @@
             <w:hideMark/>
           </w:tcPr>
           <w:p>
-            <w:proofErr w:type="spellStart"/>
             <w:r>
               <w:t>xs</w:t>
             </w:r>
-            <w:proofErr w:type="spellEnd"/>
-          </w:p>
-        </w:tc>
-        <w:tc>
-          <w:tcPr>
-            <w:tcW w:w="0" w:type="auto"/>
-            <w:tcBorders>
-              <w:top w:val="single" w:sz="2" w:space="0" w:color="auto"/>
-              <w:left w:val="single" w:sz="2" w:space="0" w:color="auto"/>
-              <w:bottom w:val="single" w:sz="2" w:space="0" w:color="auto"/>
-              <w:right w:val="single" w:sz="2" w:space="0" w:color="auto"/>
-            </w:tcBorders>
-            <w:vAlign w:val="center"/>
-            <w:hideMark/>
-          </w:tcPr>
-          <w:p>
-            <w:r>
-              <w:t>@media (</w:t>
-            </w:r>
-            <w:proofErr w:type="spellStart"/>
-            <w:r>
-              <w:t>max-width</w:t>
-            </w:r>
-            <w:proofErr w:type="spellEnd"/>
-            <w:r>
-              <w:t>: 600px)</w:t>
+          </w:p>
+        </w:tc>
+        <w:tc>
+          <w:tcPr>
+            <w:tcW w:w="0" w:type="auto"/>
+            <w:tcBorders>
+              <w:top w:val="single" w:sz="2" w:space="0" w:color="auto"/>
+              <w:left w:val="single" w:sz="2" w:space="0" w:color="auto"/>
+              <w:bottom w:val="single" w:sz="2" w:space="0" w:color="auto"/>
+              <w:right w:val="single" w:sz="2" w:space="0" w:color="auto"/>
+            </w:tcBorders>
+            <w:vAlign w:val="center"/>
+            <w:hideMark/>
+          </w:tcPr>
+          <w:p>
+            <w:r>
+              <w:t>@media (max-width: 600px)</w:t>
             </w:r>
           </w:p>
         </w:tc>
@@ -959,36 +807,26 @@
             <w:hideMark/>
           </w:tcPr>
           <w:p>
-            <w:proofErr w:type="spellStart"/>
             <w:r>
               <w:t>sm</w:t>
             </w:r>
-            <w:proofErr w:type="spellEnd"/>
-          </w:p>
-        </w:tc>
-        <w:tc>
-          <w:tcPr>
-            <w:tcW w:w="0" w:type="auto"/>
-            <w:tcBorders>
-              <w:top w:val="single" w:sz="2" w:space="0" w:color="auto"/>
-              <w:left w:val="single" w:sz="2" w:space="0" w:color="auto"/>
-              <w:bottom w:val="single" w:sz="2" w:space="0" w:color="auto"/>
-              <w:right w:val="single" w:sz="2" w:space="0" w:color="auto"/>
-            </w:tcBorders>
-            <w:vAlign w:val="center"/>
-            <w:hideMark/>
-          </w:tcPr>
-          <w:p>
-            <w:r>
-              <w:t>@media (min-</w:t>
-            </w:r>
-            <w:proofErr w:type="spellStart"/>
-            <w:r>
-              <w:t>width</w:t>
-            </w:r>
-            <w:proofErr w:type="spellEnd"/>
-            <w:r>
-              <w:t>: 600px)</w:t>
+          </w:p>
+        </w:tc>
+        <w:tc>
+          <w:tcPr>
+            <w:tcW w:w="0" w:type="auto"/>
+            <w:tcBorders>
+              <w:top w:val="single" w:sz="2" w:space="0" w:color="auto"/>
+              <w:left w:val="single" w:sz="2" w:space="0" w:color="auto"/>
+              <w:bottom w:val="single" w:sz="2" w:space="0" w:color="auto"/>
+              <w:right w:val="single" w:sz="2" w:space="0" w:color="auto"/>
+            </w:tcBorders>
+            <w:vAlign w:val="center"/>
+            <w:hideMark/>
+          </w:tcPr>
+          <w:p>
+            <w:r>
+              <w:t>@media (min-width: 600px)</w:t>
             </w:r>
           </w:p>
         </w:tc>
@@ -1044,15 +882,7 @@
           </w:tcPr>
           <w:p>
             <w:r>
-              <w:t>@media (min-</w:t>
-            </w:r>
-            <w:proofErr w:type="spellStart"/>
-            <w:r>
-              <w:t>width</w:t>
-            </w:r>
-            <w:proofErr w:type="spellEnd"/>
-            <w:r>
-              <w:t>: 900px)</w:t>
+              <w:t>@media (min-width: 900px)</w:t>
             </w:r>
           </w:p>
         </w:tc>
@@ -1089,36 +919,26 @@
             <w:hideMark/>
           </w:tcPr>
           <w:p>
-            <w:proofErr w:type="spellStart"/>
             <w:r>
               <w:t>lg</w:t>
             </w:r>
-            <w:proofErr w:type="spellEnd"/>
-          </w:p>
-        </w:tc>
-        <w:tc>
-          <w:tcPr>
-            <w:tcW w:w="0" w:type="auto"/>
-            <w:tcBorders>
-              <w:top w:val="single" w:sz="2" w:space="0" w:color="auto"/>
-              <w:left w:val="single" w:sz="2" w:space="0" w:color="auto"/>
-              <w:bottom w:val="single" w:sz="2" w:space="0" w:color="auto"/>
-              <w:right w:val="single" w:sz="2" w:space="0" w:color="auto"/>
-            </w:tcBorders>
-            <w:vAlign w:val="center"/>
-            <w:hideMark/>
-          </w:tcPr>
-          <w:p>
-            <w:r>
-              <w:t>@media (min-</w:t>
-            </w:r>
-            <w:proofErr w:type="spellStart"/>
-            <w:r>
-              <w:t>width</w:t>
-            </w:r>
-            <w:proofErr w:type="spellEnd"/>
-            <w:r>
-              <w:t>: 1200px)</w:t>
+          </w:p>
+        </w:tc>
+        <w:tc>
+          <w:tcPr>
+            <w:tcW w:w="0" w:type="auto"/>
+            <w:tcBorders>
+              <w:top w:val="single" w:sz="2" w:space="0" w:color="auto"/>
+              <w:left w:val="single" w:sz="2" w:space="0" w:color="auto"/>
+              <w:bottom w:val="single" w:sz="2" w:space="0" w:color="auto"/>
+              <w:right w:val="single" w:sz="2" w:space="0" w:color="auto"/>
+            </w:tcBorders>
+            <w:vAlign w:val="center"/>
+            <w:hideMark/>
+          </w:tcPr>
+          <w:p>
+            <w:r>
+              <w:t>@media (min-width: 1200px)</w:t>
             </w:r>
           </w:p>
         </w:tc>
@@ -1138,13 +958,8 @@
           </w:tcPr>
           <w:p>
             <w:r>
-              <w:t xml:space="preserve">Extra </w:t>
-            </w:r>
-            <w:proofErr w:type="gramStart"/>
-            <w:r>
-              <w:t>Large</w:t>
-            </w:r>
-            <w:proofErr w:type="gramEnd"/>
+              <w:t>Extra Large</w:t>
+            </w:r>
           </w:p>
         </w:tc>
         <w:tc>
@@ -1179,15 +994,7 @@
           </w:tcPr>
           <w:p>
             <w:r>
-              <w:t>@media (min-</w:t>
-            </w:r>
-            <w:proofErr w:type="spellStart"/>
-            <w:r>
-              <w:t>width</w:t>
-            </w:r>
-            <w:proofErr w:type="spellEnd"/>
-            <w:r>
-              <w:t>: 1500px)</w:t>
+              <w:t>@media (min-width: 1500px)</w:t>
             </w:r>
           </w:p>
         </w:tc>
@@ -1813,6 +1620,7 @@
   <w:style w:type="character" w:default="1" w:styleId="Absatz-Standardschriftart">
     <w:name w:val="Default Paragraph Font"/>
     <w:uiPriority w:val="1"/>
+    <w:semiHidden/>
     <w:unhideWhenUsed/>
   </w:style>
   <w:style w:type="table" w:default="1" w:styleId="NormaleTabelle">

</xml_diff>